<commit_message>
movidos archivos a carpeta docs principal para deploy en ReadTheDocs
</commit_message>
<xml_diff>
--- a/Fiche explicative.docx
+++ b/Fiche explicative.docx
@@ -15,8 +15,13 @@
     <w:p/>
     <w:p>
       <w:r>
-        <w:t>Main = RV_analysis</w:t>
-      </w:r>
+        <w:t xml:space="preserve">Main = </w:t>
+      </w:r>
+      <w:proofErr w:type="spellStart"/>
+      <w:r>
+        <w:t>RV_analysis</w:t>
+      </w:r>
+      <w:proofErr w:type="spellEnd"/>
     </w:p>
     <w:p/>
     <w:p>
@@ -89,15 +94,36 @@
     </w:p>
     <w:p>
       <w:r>
-        <w:t>On note cette CL HopeLim</w:t>
-      </w:r>
-    </w:p>
-    <w:p>
-      <w:r>
-        <w:t xml:space="preserve">On obtient des HopeLim bien inférieures en réduisant la dimension mais nettement meilleurs qu’une PCA. On observe que le SNR de la PCA ne varie pas trop en réalisant une PCA après réduction de dimension, c’est logique car la quasi-totalité est expliquée par les 5 premières composantes. (En réalité il est même meilleur si l’on réduit à 1 dimension, on observe aussi que le SNR de la PCA </w:t>
-      </w:r>
-      <w:r>
-        <w:t>oscille jusqu’à chuter complétement en dim 19 pour remonter progressivement à la valeur obtenue précédemment lorsqu’on a pas de réduction).</w:t>
+        <w:t xml:space="preserve">On note cette CL </w:t>
+      </w:r>
+      <w:proofErr w:type="spellStart"/>
+      <w:r>
+        <w:t>HopeLim</w:t>
+      </w:r>
+      <w:proofErr w:type="spellEnd"/>
+    </w:p>
+    <w:p>
+      <w:r>
+        <w:t xml:space="preserve">On obtient des </w:t>
+      </w:r>
+      <w:proofErr w:type="spellStart"/>
+      <w:r>
+        <w:t>HopeLim</w:t>
+      </w:r>
+      <w:proofErr w:type="spellEnd"/>
+      <w:r>
+        <w:t xml:space="preserve"> bien inférieures en réduisant la dimension mais nettement meilleurs qu’une PCA. On observe que le SNR de la PCA ne varie pas trop en réalisant une PCA après réduction de dimension, c’est logique car la quasi-totalité est expliquée par les 5 premières composantes. (En réalité il est même meilleur si l’on réduit à 1 dimension, on observe aussi que le SNR de la PCA </w:t>
+      </w:r>
+      <w:r>
+        <w:t xml:space="preserve">oscille jusqu’à chuter complétement en </w:t>
+      </w:r>
+      <w:proofErr w:type="spellStart"/>
+      <w:r>
+        <w:t>dim</w:t>
+      </w:r>
+      <w:proofErr w:type="spellEnd"/>
+      <w:r>
+        <w:t xml:space="preserve"> 19 pour remonter progressivement à la valeur obtenue précédemment lorsqu’on a pas de réduction).</w:t>
       </w:r>
     </w:p>
     <w:p/>
@@ -125,21 +151,131 @@
         <w:sym w:font="Wingdings" w:char="F0E8"/>
       </w:r>
       <w:r>
-        <w:t xml:space="preserve"> Fichier qui contient les différentes méthodes d’ICA donc la méthode implémentée par Pablo V_</w:t>
-      </w:r>
-      <w:r>
-        <w:t xml:space="preserve">global_optim </w:t>
+        <w:t xml:space="preserve"> Fichier qui contient les différentes méthodes d’ICA donc la méthode implémentée par Pablo </w:t>
+      </w:r>
+      <w:proofErr w:type="spellStart"/>
+      <w:r>
+        <w:t>V_</w:t>
+      </w:r>
+      <w:r>
+        <w:t>global_optim</w:t>
+      </w:r>
+      <w:proofErr w:type="spellEnd"/>
+      <w:r>
+        <w:t xml:space="preserve"> </w:t>
       </w:r>
     </w:p>
     <w:p>
       <w:r>
         <w:t>Ces fonctions renvoient à partir de X, les matrices A et S telles que X = A*S</w:t>
+      </w:r>
+    </w:p>
+    <w:p/>
+    <w:p>
+      <w:r>
+        <w:t xml:space="preserve">Benchmark.py </w:t>
+      </w:r>
+      <w:r>
+        <w:sym w:font="Wingdings" w:char="F0E8"/>
+      </w:r>
+      <w:r>
+        <w:t xml:space="preserve"> Code implémenté pour comparer les différentes méthodes ICA (donc pas très utile pour nous)</w:t>
+      </w:r>
+    </w:p>
+    <w:p/>
+    <w:p>
+      <w:r>
+        <w:t xml:space="preserve">Utils.py </w:t>
+      </w:r>
+      <w:r>
+        <w:sym w:font="Wingdings" w:char="F0E8"/>
+      </w:r>
+      <w:r>
+        <w:t xml:space="preserve"> Fichier contenant toutes les fonctions de calculs et </w:t>
+      </w:r>
+      <w:proofErr w:type="spellStart"/>
+      <w:r>
+        <w:t>process</w:t>
+      </w:r>
+      <w:proofErr w:type="spellEnd"/>
+      <w:r>
+        <w:t xml:space="preserve"> et d’affichage, notamment les fonctions </w:t>
+      </w:r>
+      <w:proofErr w:type="spellStart"/>
+      <w:r>
+        <w:t>whiten</w:t>
+      </w:r>
+      <w:proofErr w:type="spellEnd"/>
+      <w:r>
+        <w:t xml:space="preserve"> qui crée </w:t>
+      </w:r>
+      <w:proofErr w:type="spellStart"/>
+      <w:r>
+        <w:t>X_w</w:t>
+      </w:r>
+      <w:proofErr w:type="spellEnd"/>
+      <w:r>
+        <w:t xml:space="preserve"> à partir de X, </w:t>
+      </w:r>
+      <w:proofErr w:type="spellStart"/>
+      <w:r>
+        <w:t>standardize</w:t>
+      </w:r>
+      <w:proofErr w:type="spellEnd"/>
+      <w:r>
+        <w:t xml:space="preserve">, SNR, </w:t>
+      </w:r>
+      <w:proofErr w:type="spellStart"/>
+      <w:r>
+        <w:t>mutual_information</w:t>
+      </w:r>
+      <w:proofErr w:type="spellEnd"/>
+      <w:r>
+        <w:t xml:space="preserve"> ou encore plot_2D_distrib</w:t>
+      </w:r>
+    </w:p>
+    <w:p/>
+    <w:p>
+      <w:r>
+        <w:t xml:space="preserve">Penal.py </w:t>
+      </w:r>
+      <w:r>
+        <w:sym w:font="Wingdings" w:char="F0E8"/>
+      </w:r>
+    </w:p>
+    <w:p/>
+    <w:p>
+      <w:r>
+        <w:t xml:space="preserve">Core.py </w:t>
+      </w:r>
+      <w:r>
+        <w:sym w:font="Wingdings" w:char="F0E8"/>
+      </w:r>
+      <w:r>
+        <w:t xml:space="preserve"> Fichier qui contient les classes </w:t>
+      </w:r>
+      <w:proofErr w:type="spellStart"/>
+      <w:r>
+        <w:t>CustomICA</w:t>
+      </w:r>
+      <w:proofErr w:type="spellEnd"/>
+      <w:r>
+        <w:t xml:space="preserve"> et </w:t>
+      </w:r>
+      <w:proofErr w:type="spellStart"/>
+      <w:r>
+        <w:t>PostProcess</w:t>
+      </w:r>
+      <w:proofErr w:type="spellEnd"/>
+      <w:r>
+        <w:t xml:space="preserve"> </w:t>
       </w:r>
       <w:bookmarkStart w:id="0" w:name="_GoBack"/>
       <w:bookmarkEnd w:id="0"/>
     </w:p>
     <w:p/>
     <w:p/>
+    <w:p/>
     <w:p>
       <w:r>
         <w:t>Fonctions :</w:t>
@@ -154,7 +290,15 @@
         <w:t>SNR</w:t>
       </w:r>
       <w:r>
-        <w:t xml:space="preserve"> (package utils)</w:t>
+        <w:t xml:space="preserve"> (package </w:t>
+      </w:r>
+      <w:proofErr w:type="spellStart"/>
+      <w:r>
+        <w:t>utils</w:t>
+      </w:r>
+      <w:proofErr w:type="spellEnd"/>
+      <w:r>
+        <w:t>)</w:t>
       </w:r>
       <w:r>
         <w:t xml:space="preserve"> </w:t>
@@ -172,17 +316,29 @@
         <w:t>er</w:t>
       </w:r>
       <w:r>
-        <w:t xml:space="preserve"> arg) et l’estimation </w:t>
+        <w:t xml:space="preserve"> </w:t>
+      </w:r>
+      <w:proofErr w:type="spellStart"/>
+      <w:r>
+        <w:t>arg</w:t>
+      </w:r>
+      <w:proofErr w:type="spellEnd"/>
+      <w:r>
+        <w:t xml:space="preserve">) et l’estimation </w:t>
       </w:r>
       <w:r>
         <w:t xml:space="preserve">et renvoie  le rapport </w:t>
       </w:r>
       <w:r>
-        <w:t xml:space="preserve">de la variance du premier signal avec la variance de la différence du </w:t>
-      </w:r>
-      <w:r>
-        <w:lastRenderedPageBreak/>
-        <w:t>signal et de l’estimation (ie le bruit)</w:t>
+        <w:t>de la variance du premier signal avec la variance de la différence du signal et de l’estimation (</w:t>
+      </w:r>
+      <w:proofErr w:type="spellStart"/>
+      <w:r>
+        <w:t>ie</w:t>
+      </w:r>
+      <w:proofErr w:type="spellEnd"/>
+      <w:r>
+        <w:t xml:space="preserve"> le bruit)</w:t>
       </w:r>
       <w:r>
         <w:t xml:space="preserve"> (Objectif : avoir un bon SNR car le signal du dénominateur correspond au bruit)</w:t>
@@ -190,11 +346,26 @@
     </w:p>
     <w:p/>
     <w:p>
+      <w:proofErr w:type="spellStart"/>
+      <w:proofErr w:type="gramStart"/>
       <w:r>
         <w:t>Whiten</w:t>
       </w:r>
-      <w:r>
-        <w:t>(package utils)</w:t>
+      <w:proofErr w:type="spellEnd"/>
+      <w:r>
+        <w:t>(</w:t>
+      </w:r>
+      <w:proofErr w:type="gramEnd"/>
+      <w:r>
+        <w:t xml:space="preserve">package </w:t>
+      </w:r>
+      <w:proofErr w:type="spellStart"/>
+      <w:r>
+        <w:t>utils</w:t>
+      </w:r>
+      <w:proofErr w:type="spellEnd"/>
+      <w:r>
+        <w:t>)</w:t>
       </w:r>
       <w:r>
         <w:t xml:space="preserve"> </w:t>
@@ -212,13 +383,42 @@
         <w:t>RV</w:t>
       </w:r>
       <w:r>
-        <w:t>, X (en assumant qu’elle est centrée ie mean(X)=0 et renvoie X_w</w:t>
-      </w:r>
-      <w:r>
-        <w:t>, Whiten_mat,</w:t>
-      </w:r>
-      <w:r>
-        <w:t xml:space="preserve">Whiten_mat_inv </w:t>
+        <w:t xml:space="preserve">, X (en assumant qu’elle est centrée </w:t>
+      </w:r>
+      <w:proofErr w:type="spellStart"/>
+      <w:r>
+        <w:t>ie</w:t>
+      </w:r>
+      <w:proofErr w:type="spellEnd"/>
+      <w:r>
+        <w:t xml:space="preserve"> </w:t>
+      </w:r>
+      <w:proofErr w:type="spellStart"/>
+      <w:r>
+        <w:t>mean</w:t>
+      </w:r>
+      <w:proofErr w:type="spellEnd"/>
+      <w:r>
+        <w:t xml:space="preserve">(X)=0 et renvoie </w:t>
+      </w:r>
+      <w:proofErr w:type="spellStart"/>
+      <w:r>
+        <w:t>X_w</w:t>
+      </w:r>
+      <w:proofErr w:type="spellEnd"/>
+      <w:r>
+        <w:t xml:space="preserve">, </w:t>
+      </w:r>
+      <w:proofErr w:type="spellStart"/>
+      <w:r>
+        <w:t>Whiten_mat,</w:t>
+      </w:r>
+      <w:r>
+        <w:t>Whiten_mat_inv</w:t>
+      </w:r>
+      <w:proofErr w:type="spellEnd"/>
+      <w:r>
+        <w:t xml:space="preserve"> </w:t>
       </w:r>
       <w:r>
         <w:t xml:space="preserve">et eigs_RY_2 </w:t>
@@ -228,27 +428,92 @@
       </w:r>
     </w:p>
     <w:p>
+      <w:proofErr w:type="gramStart"/>
       <w:r>
         <w:t>que</w:t>
       </w:r>
-    </w:p>
-    <w:p>
-      <w:r>
-        <w:t>X_w *T(X_w</w:t>
-      </w:r>
+      <w:proofErr w:type="gramEnd"/>
+    </w:p>
+    <w:p>
+      <w:proofErr w:type="spellStart"/>
+      <w:r>
+        <w:t>X_w</w:t>
+      </w:r>
+      <w:proofErr w:type="spellEnd"/>
+      <w:r>
+        <w:t xml:space="preserve"> *</w:t>
+      </w:r>
+      <w:proofErr w:type="gramStart"/>
+      <w:r>
+        <w:t>T(</w:t>
+      </w:r>
+      <w:proofErr w:type="spellStart"/>
+      <w:proofErr w:type="gramEnd"/>
+      <w:r>
+        <w:t>X_w</w:t>
+      </w:r>
+      <w:proofErr w:type="spellEnd"/>
       <w:r>
         <w:t>) = Id,</w:t>
       </w:r>
       <w:r>
-        <w:t xml:space="preserve"> Whiten_mat*X = X_w </w:t>
-      </w:r>
-      <w:r>
-        <w:t>et eigs_RY_2 liste des vp matrice de cov X*T(X)</w:t>
-      </w:r>
-    </w:p>
-    <w:p>
-      <w:r>
-        <w:t xml:space="preserve">Rappel :  X_w = (D^(-1/2)*T(E))*X  (PCA </w:t>
+        <w:t xml:space="preserve"> </w:t>
+      </w:r>
+      <w:proofErr w:type="spellStart"/>
+      <w:r>
+        <w:t>Whiten_mat</w:t>
+      </w:r>
+      <w:proofErr w:type="spellEnd"/>
+      <w:r>
+        <w:t xml:space="preserve">*X = </w:t>
+      </w:r>
+      <w:proofErr w:type="spellStart"/>
+      <w:r>
+        <w:t>X_w</w:t>
+      </w:r>
+      <w:proofErr w:type="spellEnd"/>
+      <w:r>
+        <w:t xml:space="preserve"> </w:t>
+      </w:r>
+      <w:r>
+        <w:t xml:space="preserve">et eigs_RY_2 liste des </w:t>
+      </w:r>
+      <w:proofErr w:type="spellStart"/>
+      <w:r>
+        <w:t>vp</w:t>
+      </w:r>
+      <w:proofErr w:type="spellEnd"/>
+      <w:r>
+        <w:t xml:space="preserve"> matrice de </w:t>
+      </w:r>
+      <w:proofErr w:type="spellStart"/>
+      <w:r>
+        <w:t>cov</w:t>
+      </w:r>
+      <w:proofErr w:type="spellEnd"/>
+      <w:r>
+        <w:t xml:space="preserve"> X*T(X)</w:t>
+      </w:r>
+    </w:p>
+    <w:p>
+      <w:r>
+        <w:t>Rappel </w:t>
+      </w:r>
+      <w:proofErr w:type="gramStart"/>
+      <w:r>
+        <w:t xml:space="preserve">:  </w:t>
+      </w:r>
+      <w:proofErr w:type="spellStart"/>
+      <w:r>
+        <w:t>X</w:t>
+      </w:r>
+      <w:proofErr w:type="gramEnd"/>
+      <w:r>
+        <w:t>_w</w:t>
+      </w:r>
+      <w:proofErr w:type="spellEnd"/>
+      <w:r>
+        <w:t xml:space="preserve"> = (D^(-1/2)*T(E))*X  (PCA </w:t>
       </w:r>
       <w:r>
         <w:sym w:font="Wingdings" w:char="F0E8"/>
@@ -259,11 +524,21 @@
     </w:p>
     <w:p/>
     <w:p>
+      <w:proofErr w:type="spellStart"/>
       <w:r>
         <w:t>Standardize</w:t>
       </w:r>
-      <w:r>
-        <w:t xml:space="preserve"> (package utils)</w:t>
+      <w:proofErr w:type="spellEnd"/>
+      <w:r>
+        <w:t xml:space="preserve"> (package </w:t>
+      </w:r>
+      <w:proofErr w:type="spellStart"/>
+      <w:r>
+        <w:t>utils</w:t>
+      </w:r>
+      <w:proofErr w:type="spellEnd"/>
+      <w:r>
+        <w:t>)</w:t>
       </w:r>
       <w:r>
         <w:t xml:space="preserve"> </w:t>
@@ -272,13 +547,47 @@
         <w:sym w:font="Wingdings" w:char="F0E8"/>
       </w:r>
       <w:r>
-        <w:t xml:space="preserve"> prend un vecteur u et renvoie u/norm(u) où norm est la norme euclidienne</w:t>
-      </w:r>
-    </w:p>
-    <w:p/>
-    <w:p>
-      <w:r>
-        <w:t>CustomICA (package core)</w:t>
+        <w:t xml:space="preserve"> prend un vecteur u et renvoie u/</w:t>
+      </w:r>
+      <w:proofErr w:type="spellStart"/>
+      <w:proofErr w:type="gramStart"/>
+      <w:r>
+        <w:t>norm</w:t>
+      </w:r>
+      <w:proofErr w:type="spellEnd"/>
+      <w:r>
+        <w:t>(</w:t>
+      </w:r>
+      <w:proofErr w:type="gramEnd"/>
+      <w:r>
+        <w:t xml:space="preserve">u) où </w:t>
+      </w:r>
+      <w:proofErr w:type="spellStart"/>
+      <w:r>
+        <w:t>norm</w:t>
+      </w:r>
+      <w:proofErr w:type="spellEnd"/>
+      <w:r>
+        <w:t xml:space="preserve"> est la norme euclidienne</w:t>
+      </w:r>
+    </w:p>
+    <w:p/>
+    <w:p>
+      <w:proofErr w:type="spellStart"/>
+      <w:r>
+        <w:t>CustomICA</w:t>
+      </w:r>
+      <w:proofErr w:type="spellEnd"/>
+      <w:r>
+        <w:t xml:space="preserve"> (package </w:t>
+      </w:r>
+      <w:proofErr w:type="spellStart"/>
+      <w:r>
+        <w:t>core</w:t>
+      </w:r>
+      <w:proofErr w:type="spellEnd"/>
+      <w:r>
+        <w:t>)</w:t>
       </w:r>
       <w:r>
         <w:sym w:font="Wingdings" w:char="F0E8"/>

</xml_diff>